<commit_message>
Added sounds array + busyStreet.wav
</commit_message>
<xml_diff>
--- a/site/src/assets/sounds/sounds-references.docx
+++ b/site/src/assets/sounds/sounds-references.docx
@@ -1,6 +1,6 @@
 
 <file path=word/document.xml><?xml version="1.0" encoding="utf-8"?>
-<w:document xmlns:wpc="http://schemas.microsoft.com/office/word/2010/wordprocessingCanvas" xmlns:cx="http://schemas.microsoft.com/office/drawing/2014/chartex" xmlns:cx1="http://schemas.microsoft.com/office/drawing/2015/9/8/chartex" xmlns:cx2="http://schemas.microsoft.com/office/drawing/2015/10/21/chartex" xmlns:cx3="http://schemas.microsoft.com/office/drawing/2016/5/9/chartex" xmlns:cx4="http://schemas.microsoft.com/office/drawing/2016/5/10/chartex" xmlns:cx5="http://schemas.microsoft.com/office/drawing/2016/5/11/chartex" xmlns:cx6="http://schemas.microsoft.com/office/drawing/2016/5/12/chartex" xmlns:cx7="http://schemas.microsoft.com/office/drawing/2016/5/13/chartex" xmlns:cx8="http://schemas.microsoft.com/office/drawing/2016/5/14/chartex" xmlns:mc="http://schemas.openxmlformats.org/markup-compatibility/2006" xmlns:aink="http://schemas.microsoft.com/office/drawing/2016/ink" xmlns:am3d="http://schemas.microsoft.com/office/drawing/2017/model3d" xmlns:o="urn:schemas-microsoft-com:office:office" xmlns:r="http://schemas.openxmlformats.org/officeDocument/2006/relationships" xmlns:m="http://schemas.openxmlformats.org/officeDocument/2006/math" xmlns:v="urn:schemas-microsoft-com:vml" xmlns:wp14="http://schemas.microsoft.com/office/word/2010/wordprocessingDrawing" xmlns:wp="http://schemas.openxmlformats.org/drawingml/2006/wordprocessingDrawing" xmlns:w10="urn:schemas-microsoft-com:office:word" xmlns:w="http://schemas.openxmlformats.org/wordprocessingml/2006/main" xmlns:w14="http://schemas.microsoft.com/office/word/2010/wordml" xmlns:w15="http://schemas.microsoft.com/office/word/2012/wordml" xmlns:w16cid="http://schemas.microsoft.com/office/word/2016/wordml/cid" xmlns:w16se="http://schemas.microsoft.com/office/word/2015/wordml/symex" xmlns:wpg="http://schemas.microsoft.com/office/word/2010/wordprocessingGroup" xmlns:wpi="http://schemas.microsoft.com/office/word/2010/wordprocessingInk" xmlns:wne="http://schemas.microsoft.com/office/word/2006/wordml" xmlns:wps="http://schemas.microsoft.com/office/word/2010/wordprocessingShape" mc:Ignorable="w14 w15 w16se w16cid wp14">
+<w:document xmlns:o="urn:schemas-microsoft-com:office:office" xmlns:r="http://schemas.openxmlformats.org/officeDocument/2006/relationships" xmlns:v="urn:schemas-microsoft-com:vml" xmlns:w="http://schemas.openxmlformats.org/wordprocessingml/2006/main" xmlns:w10="urn:schemas-microsoft-com:office:word" xmlns:wp="http://schemas.openxmlformats.org/drawingml/2006/wordprocessingDrawing" xmlns:wps="http://schemas.microsoft.com/office/word/2010/wordprocessingShape" xmlns:wpg="http://schemas.microsoft.com/office/word/2010/wordprocessingGroup" xmlns:mc="http://schemas.openxmlformats.org/markup-compatibility/2006" xmlns:wp14="http://schemas.microsoft.com/office/word/2010/wordprocessingDrawing" xmlns:w14="http://schemas.microsoft.com/office/word/2010/wordml" mc:Ignorable="w14 wp14">
   <w:body>
     <w:p>
       <w:pPr>
@@ -10,18 +10,18 @@
           <w:numId w:val="1"/>
         </w:numPr>
         <w:rPr>
-          <w:rStyle w:val="Hyperlink"/>
           <w:color w:val="auto"/>
           <w:u w:val="none"/>
         </w:rPr>
       </w:pPr>
       <w:r>
+        <w:rPr/>
         <w:t xml:space="preserve">Joe Exotic clip: </w:t>
       </w:r>
-      <w:hyperlink r:id="rId5" w:history="1">
+      <w:hyperlink r:id="rId2">
         <w:r>
           <w:rPr>
-            <w:rStyle w:val="Hyperlink"/>
+            <w:rStyle w:val="InternetLink"/>
           </w:rPr>
           <w:t>https://www.101soundboards.com/boards/29329-tiger-king-joe-exotic-soundboard#</w:t>
         </w:r>
@@ -31,11 +31,17 @@
       <w:pPr>
         <w:pStyle w:val="ListParagraph"/>
         <w:rPr>
-          <w:rStyle w:val="Hyperlink"/>
+          <w:rStyle w:val="InternetLink"/>
           <w:color w:val="auto"/>
           <w:u w:val="none"/>
         </w:rPr>
       </w:pPr>
+      <w:r>
+        <w:rPr>
+          <w:color w:val="auto"/>
+          <w:u w:val="none"/>
+        </w:rPr>
+      </w:r>
     </w:p>
     <w:p>
       <w:pPr>
@@ -44,26 +50,33 @@
           <w:ilvl w:val="0"/>
           <w:numId w:val="1"/>
         </w:numPr>
-      </w:pPr>
-      <w:r>
+        <w:rPr/>
+      </w:pPr>
+      <w:r>
+        <w:rPr/>
         <w:t xml:space="preserve">Joe Exotic 2: </w:t>
       </w:r>
-      <w:hyperlink r:id="rId6" w:history="1">
+      <w:hyperlink r:id="rId3">
         <w:r>
           <w:rPr>
-            <w:rStyle w:val="Hyperlink"/>
+            <w:rStyle w:val="InternetLink"/>
           </w:rPr>
           <w:t>https://www.101soundboards.com/boards/29329-tiger-king-joe-exotic-soundboard#</w:t>
         </w:r>
       </w:hyperlink>
       <w:r>
+        <w:rPr/>
         <w:t xml:space="preserve"> </w:t>
       </w:r>
     </w:p>
     <w:p>
       <w:pPr>
         <w:pStyle w:val="ListParagraph"/>
-      </w:pPr>
+        <w:rPr/>
+      </w:pPr>
+      <w:r>
+        <w:rPr/>
+      </w:r>
     </w:p>
     <w:p>
       <w:pPr>
@@ -72,26 +85,33 @@
           <w:ilvl w:val="0"/>
           <w:numId w:val="1"/>
         </w:numPr>
-      </w:pPr>
-      <w:r>
+        <w:rPr/>
+      </w:pPr>
+      <w:r>
+        <w:rPr/>
         <w:t xml:space="preserve">Joe Exotic 3: </w:t>
       </w:r>
-      <w:hyperlink r:id="rId7" w:history="1">
+      <w:hyperlink r:id="rId4">
         <w:r>
           <w:rPr>
-            <w:rStyle w:val="Hyperlink"/>
+            <w:rStyle w:val="InternetLink"/>
           </w:rPr>
           <w:t>https://www.101soundboards.com/sounds/525792-what-the-hell-are-you-doing</w:t>
         </w:r>
       </w:hyperlink>
       <w:r>
+        <w:rPr/>
         <w:t xml:space="preserve"> </w:t>
       </w:r>
     </w:p>
     <w:p>
       <w:pPr>
         <w:pStyle w:val="ListParagraph"/>
-      </w:pPr>
+        <w:rPr/>
+      </w:pPr>
+      <w:r>
+        <w:rPr/>
+      </w:r>
     </w:p>
     <w:p>
       <w:pPr>
@@ -100,26 +120,33 @@
           <w:ilvl w:val="0"/>
           <w:numId w:val="1"/>
         </w:numPr>
-      </w:pPr>
-      <w:r>
+        <w:rPr/>
+      </w:pPr>
+      <w:r>
+        <w:rPr/>
         <w:t xml:space="preserve">Joe Exotic 4 – financially recover: </w:t>
       </w:r>
-      <w:hyperlink r:id="rId8" w:history="1">
+      <w:hyperlink r:id="rId5">
         <w:r>
           <w:rPr>
-            <w:rStyle w:val="Hyperlink"/>
+            <w:rStyle w:val="InternetLink"/>
           </w:rPr>
           <w:t>https://www.101soundboards.com/sounds/525782-i-am-never-gonna-cover-from-this</w:t>
         </w:r>
       </w:hyperlink>
       <w:r>
+        <w:rPr/>
         <w:t xml:space="preserve"> </w:t>
       </w:r>
     </w:p>
     <w:p>
       <w:pPr>
         <w:pStyle w:val="ListParagraph"/>
-      </w:pPr>
+        <w:rPr/>
+      </w:pPr>
+      <w:r>
+        <w:rPr/>
+      </w:r>
     </w:p>
     <w:p>
       <w:pPr>
@@ -128,26 +155,33 @@
           <w:ilvl w:val="0"/>
           <w:numId w:val="1"/>
         </w:numPr>
-      </w:pPr>
-      <w:r>
+        <w:rPr/>
+      </w:pPr>
+      <w:r>
+        <w:rPr/>
         <w:t xml:space="preserve">Kids fighting clip: </w:t>
       </w:r>
-      <w:hyperlink r:id="rId9" w:history="1">
+      <w:hyperlink r:id="rId6">
         <w:r>
           <w:rPr>
-            <w:rStyle w:val="Hyperlink"/>
+            <w:rStyle w:val="InternetLink"/>
           </w:rPr>
           <w:t>https://freesound.org/people/SoundsExciting/sounds/405224/</w:t>
         </w:r>
       </w:hyperlink>
       <w:r>
+        <w:rPr/>
         <w:t xml:space="preserve"> </w:t>
       </w:r>
     </w:p>
     <w:p>
       <w:pPr>
         <w:pStyle w:val="ListParagraph"/>
-      </w:pPr>
+        <w:rPr/>
+      </w:pPr>
+      <w:r>
+        <w:rPr/>
+      </w:r>
     </w:p>
     <w:p>
       <w:pPr>
@@ -156,14 +190,16 @@
           <w:ilvl w:val="0"/>
           <w:numId w:val="1"/>
         </w:numPr>
-      </w:pPr>
-      <w:r>
+        <w:rPr/>
+      </w:pPr>
+      <w:r>
+        <w:rPr/>
         <w:t xml:space="preserve">Construction: </w:t>
       </w:r>
-      <w:hyperlink r:id="rId10" w:history="1">
+      <w:hyperlink r:id="rId7">
         <w:r>
           <w:rPr>
-            <w:rStyle w:val="Hyperlink"/>
+            <w:rStyle w:val="InternetLink"/>
           </w:rPr>
           <w:t>https://freesound.org/people/deleted_user_7146007/sounds/383274/</w:t>
         </w:r>
@@ -172,7 +208,11 @@
     <w:p>
       <w:pPr>
         <w:pStyle w:val="ListParagraph"/>
-      </w:pPr>
+        <w:rPr/>
+      </w:pPr>
+      <w:r>
+        <w:rPr/>
+      </w:r>
     </w:p>
     <w:p>
       <w:pPr>
@@ -181,14 +221,16 @@
           <w:ilvl w:val="0"/>
           <w:numId w:val="1"/>
         </w:numPr>
-      </w:pPr>
-      <w:r>
+        <w:rPr/>
+      </w:pPr>
+      <w:r>
+        <w:rPr/>
         <w:t xml:space="preserve">Ice cream: </w:t>
       </w:r>
-      <w:hyperlink r:id="rId11" w:history="1">
+      <w:hyperlink r:id="rId8">
         <w:r>
           <w:rPr>
-            <w:rStyle w:val="Hyperlink"/>
+            <w:rStyle w:val="InternetLink"/>
           </w:rPr>
           <w:t>https://freesound.org/people/yugboy/sounds/158895/</w:t>
         </w:r>
@@ -197,7 +239,11 @@
     <w:p>
       <w:pPr>
         <w:pStyle w:val="ListParagraph"/>
-      </w:pPr>
+        <w:rPr/>
+      </w:pPr>
+      <w:r>
+        <w:rPr/>
+      </w:r>
     </w:p>
     <w:p>
       <w:pPr>
@@ -206,26 +252,33 @@
           <w:ilvl w:val="0"/>
           <w:numId w:val="1"/>
         </w:numPr>
-      </w:pPr>
-      <w:r>
+        <w:rPr/>
+      </w:pPr>
+      <w:r>
+        <w:rPr/>
         <w:t xml:space="preserve">Seagull: </w:t>
       </w:r>
-      <w:hyperlink r:id="rId12" w:history="1">
+      <w:hyperlink r:id="rId9">
         <w:r>
           <w:rPr>
-            <w:rStyle w:val="Hyperlink"/>
+            <w:rStyle w:val="InternetLink"/>
           </w:rPr>
           <w:t>https://freesound.org/people/poodaddy69/sounds/496203/</w:t>
         </w:r>
       </w:hyperlink>
       <w:r>
+        <w:rPr/>
         <w:t xml:space="preserve"> </w:t>
       </w:r>
     </w:p>
     <w:p>
       <w:pPr>
         <w:pStyle w:val="ListParagraph"/>
-      </w:pPr>
+        <w:rPr/>
+      </w:pPr>
+      <w:r>
+        <w:rPr/>
+      </w:r>
     </w:p>
     <w:p>
       <w:pPr>
@@ -234,14 +287,16 @@
           <w:ilvl w:val="0"/>
           <w:numId w:val="1"/>
         </w:numPr>
-      </w:pPr>
-      <w:r>
+        <w:rPr/>
+      </w:pPr>
+      <w:r>
+        <w:rPr/>
         <w:t xml:space="preserve">Dog bark: </w:t>
       </w:r>
-      <w:hyperlink r:id="rId13" w:history="1">
+      <w:hyperlink r:id="rId10">
         <w:r>
           <w:rPr>
-            <w:rStyle w:val="Hyperlink"/>
+            <w:rStyle w:val="InternetLink"/>
           </w:rPr>
           <w:t>https://freesound.org/people/Juan_Merie_Venter/sounds/327666/</w:t>
         </w:r>
@@ -250,7 +305,11 @@
     <w:p>
       <w:pPr>
         <w:pStyle w:val="ListParagraph"/>
-      </w:pPr>
+        <w:rPr/>
+      </w:pPr>
+      <w:r>
+        <w:rPr/>
+      </w:r>
     </w:p>
     <w:p>
       <w:pPr>
@@ -259,180 +318,370 @@
           <w:ilvl w:val="0"/>
           <w:numId w:val="1"/>
         </w:numPr>
-      </w:pPr>
-      <w:r>
+        <w:rPr/>
+      </w:pPr>
+      <w:r>
+        <w:rPr/>
         <w:t xml:space="preserve">BBC: </w:t>
       </w:r>
-      <w:hyperlink r:id="rId14" w:history="1">
+      <w:hyperlink r:id="rId11">
         <w:r>
           <w:rPr>
-            <w:rStyle w:val="Hyperlink"/>
+            <w:rStyle w:val="InternetLink"/>
           </w:rPr>
           <w:t>https://klingeltonekostenlos.info/ringtone/bbc-news-3-2997.html</w:t>
         </w:r>
       </w:hyperlink>
       <w:r>
+        <w:rPr/>
         <w:t xml:space="preserve"> </w:t>
       </w:r>
-      <w:bookmarkStart w:id="0" w:name="_GoBack"/>
-      <w:bookmarkEnd w:id="0"/>
-    </w:p>
-    <w:p/>
+    </w:p>
+    <w:p>
+      <w:pPr>
+        <w:pStyle w:val="ListParagraph"/>
+        <w:numPr>
+          <w:ilvl w:val="0"/>
+          <w:numId w:val="1"/>
+        </w:numPr>
+        <w:rPr/>
+      </w:pPr>
+      <w:r>
+        <w:rPr/>
+        <w:t xml:space="preserve">Busy Street: </w:t>
+      </w:r>
+      <w:hyperlink r:id="rId12">
+        <w:r>
+          <w:rPr>
+            <w:rStyle w:val="InternetLink"/>
+          </w:rPr>
+          <w:t>https://freesound.org/people/Rico_Casazza/sounds/538952/</w:t>
+        </w:r>
+      </w:hyperlink>
+      <w:hyperlink r:id="rId13">
+        <w:r>
+          <w:rPr/>
+          <w:t xml:space="preserve"> </w:t>
+        </w:r>
+      </w:hyperlink>
+    </w:p>
+    <w:p>
+      <w:pPr>
+        <w:pStyle w:val="Normal"/>
+        <w:rPr/>
+      </w:pPr>
+      <w:r>
+        <w:rPr/>
+      </w:r>
+    </w:p>
     <w:sectPr>
-      <w:pgSz w:w="11900" w:h="16840"/>
-      <w:pgMar w:top="1440" w:right="1440" w:bottom="1440" w:left="1440" w:header="708" w:footer="708" w:gutter="0"/>
-      <w:cols w:space="708"/>
-      <w:docGrid w:linePitch="360"/>
+      <w:type w:val="nextPage"/>
+      <w:pgSz w:w="11906" w:h="16838"/>
+      <w:pgMar w:left="1440" w:right="1440" w:header="0" w:top="1440" w:footer="0" w:bottom="1440" w:gutter="0"/>
+      <w:pgNumType w:fmt="decimal"/>
+      <w:formProt w:val="false"/>
+      <w:textDirection w:val="lrTb"/>
+      <w:docGrid w:type="default" w:linePitch="360" w:charSpace="0"/>
     </w:sectPr>
   </w:body>
 </w:document>
 </file>
 
 <file path=word/numbering.xml><?xml version="1.0" encoding="utf-8"?>
-<w:numbering xmlns:wpc="http://schemas.microsoft.com/office/word/2010/wordprocessingCanvas" xmlns:cx="http://schemas.microsoft.com/office/drawing/2014/chartex" xmlns:cx1="http://schemas.microsoft.com/office/drawing/2015/9/8/chartex" xmlns:cx2="http://schemas.microsoft.com/office/drawing/2015/10/21/chartex" xmlns:cx3="http://schemas.microsoft.com/office/drawing/2016/5/9/chartex" xmlns:cx4="http://schemas.microsoft.com/office/drawing/2016/5/10/chartex" xmlns:cx5="http://schemas.microsoft.com/office/drawing/2016/5/11/chartex" xmlns:cx6="http://schemas.microsoft.com/office/drawing/2016/5/12/chartex" xmlns:cx7="http://schemas.microsoft.com/office/drawing/2016/5/13/chartex" xmlns:cx8="http://schemas.microsoft.com/office/drawing/2016/5/14/chartex" xmlns:mc="http://schemas.openxmlformats.org/markup-compatibility/2006" xmlns:aink="http://schemas.microsoft.com/office/drawing/2016/ink" xmlns:am3d="http://schemas.microsoft.com/office/drawing/2017/model3d" xmlns:o="urn:schemas-microsoft-com:office:office" xmlns:r="http://schemas.openxmlformats.org/officeDocument/2006/relationships" xmlns:m="http://schemas.openxmlformats.org/officeDocument/2006/math" xmlns:v="urn:schemas-microsoft-com:vml" xmlns:wp14="http://schemas.microsoft.com/office/word/2010/wordprocessingDrawing" xmlns:wp="http://schemas.openxmlformats.org/drawingml/2006/wordprocessingDrawing" xmlns:w10="urn:schemas-microsoft-com:office:word" xmlns:w="http://schemas.openxmlformats.org/wordprocessingml/2006/main" xmlns:w14="http://schemas.microsoft.com/office/word/2010/wordml" xmlns:w15="http://schemas.microsoft.com/office/word/2012/wordml" xmlns:w16cid="http://schemas.microsoft.com/office/word/2016/wordml/cid" xmlns:w16se="http://schemas.microsoft.com/office/word/2015/wordml/symex" xmlns:wpg="http://schemas.microsoft.com/office/word/2010/wordprocessingGroup" xmlns:wpi="http://schemas.microsoft.com/office/word/2010/wordprocessingInk" xmlns:wne="http://schemas.microsoft.com/office/word/2006/wordml" xmlns:wps="http://schemas.microsoft.com/office/word/2010/wordprocessingShape" mc:Ignorable="w14 w15 w16se w16cid wp14">
-  <w:abstractNum w:abstractNumId="0" w15:restartNumberingAfterBreak="0">
-    <w:nsid w:val="03F20AF9"/>
-    <w:multiLevelType w:val="hybridMultilevel"/>
-    <w:tmpl w:val="311C58CA"/>
-    <w:lvl w:ilvl="0" w:tplc="04090003">
+<w:numbering xmlns:w="http://schemas.openxmlformats.org/wordprocessingml/2006/main" xmlns:o="urn:schemas-microsoft-com:office:office" xmlns:r="http://schemas.openxmlformats.org/officeDocument/2006/relationships" xmlns:v="urn:schemas-microsoft-com:vml">
+  <w:abstractNum w:abstractNumId="1">
+    <w:lvl w:ilvl="0">
       <w:start w:val="1"/>
       <w:numFmt w:val="bullet"/>
       <w:lvlText w:val="o"/>
       <w:lvlJc w:val="left"/>
       <w:pPr>
+        <w:tabs>
+          <w:tab w:val="num" w:pos="0"/>
+        </w:tabs>
         <w:ind w:left="720" w:hanging="360"/>
       </w:pPr>
       <w:rPr>
         <w:rFonts w:ascii="Courier New" w:hAnsi="Courier New" w:cs="Courier New" w:hint="default"/>
       </w:rPr>
     </w:lvl>
-    <w:lvl w:ilvl="1" w:tplc="04090003" w:tentative="1">
+    <w:lvl w:ilvl="1">
       <w:start w:val="1"/>
       <w:numFmt w:val="bullet"/>
       <w:lvlText w:val="o"/>
       <w:lvlJc w:val="left"/>
       <w:pPr>
+        <w:tabs>
+          <w:tab w:val="num" w:pos="0"/>
+        </w:tabs>
         <w:ind w:left="1440" w:hanging="360"/>
       </w:pPr>
       <w:rPr>
         <w:rFonts w:ascii="Courier New" w:hAnsi="Courier New" w:cs="Courier New" w:hint="default"/>
       </w:rPr>
     </w:lvl>
-    <w:lvl w:ilvl="2" w:tplc="04090005" w:tentative="1">
+    <w:lvl w:ilvl="2">
       <w:start w:val="1"/>
       <w:numFmt w:val="bullet"/>
       <w:lvlText w:val=""/>
       <w:lvlJc w:val="left"/>
       <w:pPr>
+        <w:tabs>
+          <w:tab w:val="num" w:pos="0"/>
+        </w:tabs>
         <w:ind w:left="2160" w:hanging="360"/>
       </w:pPr>
       <w:rPr>
-        <w:rFonts w:ascii="Wingdings" w:hAnsi="Wingdings" w:hint="default"/>
+        <w:rFonts w:ascii="Wingdings" w:hAnsi="Wingdings" w:cs="Wingdings" w:hint="default"/>
       </w:rPr>
     </w:lvl>
-    <w:lvl w:ilvl="3" w:tplc="04090001" w:tentative="1">
+    <w:lvl w:ilvl="3">
       <w:start w:val="1"/>
       <w:numFmt w:val="bullet"/>
       <w:lvlText w:val=""/>
       <w:lvlJc w:val="left"/>
       <w:pPr>
+        <w:tabs>
+          <w:tab w:val="num" w:pos="0"/>
+        </w:tabs>
         <w:ind w:left="2880" w:hanging="360"/>
       </w:pPr>
       <w:rPr>
-        <w:rFonts w:ascii="Symbol" w:hAnsi="Symbol" w:hint="default"/>
+        <w:rFonts w:ascii="Symbol" w:hAnsi="Symbol" w:cs="Symbol" w:hint="default"/>
       </w:rPr>
     </w:lvl>
-    <w:lvl w:ilvl="4" w:tplc="04090003" w:tentative="1">
+    <w:lvl w:ilvl="4">
       <w:start w:val="1"/>
       <w:numFmt w:val="bullet"/>
       <w:lvlText w:val="o"/>
       <w:lvlJc w:val="left"/>
       <w:pPr>
+        <w:tabs>
+          <w:tab w:val="num" w:pos="0"/>
+        </w:tabs>
         <w:ind w:left="3600" w:hanging="360"/>
       </w:pPr>
       <w:rPr>
         <w:rFonts w:ascii="Courier New" w:hAnsi="Courier New" w:cs="Courier New" w:hint="default"/>
       </w:rPr>
     </w:lvl>
-    <w:lvl w:ilvl="5" w:tplc="04090005" w:tentative="1">
+    <w:lvl w:ilvl="5">
       <w:start w:val="1"/>
       <w:numFmt w:val="bullet"/>
       <w:lvlText w:val=""/>
       <w:lvlJc w:val="left"/>
       <w:pPr>
+        <w:tabs>
+          <w:tab w:val="num" w:pos="0"/>
+        </w:tabs>
         <w:ind w:left="4320" w:hanging="360"/>
       </w:pPr>
       <w:rPr>
-        <w:rFonts w:ascii="Wingdings" w:hAnsi="Wingdings" w:hint="default"/>
+        <w:rFonts w:ascii="Wingdings" w:hAnsi="Wingdings" w:cs="Wingdings" w:hint="default"/>
       </w:rPr>
     </w:lvl>
-    <w:lvl w:ilvl="6" w:tplc="04090001" w:tentative="1">
+    <w:lvl w:ilvl="6">
       <w:start w:val="1"/>
       <w:numFmt w:val="bullet"/>
       <w:lvlText w:val=""/>
       <w:lvlJc w:val="left"/>
       <w:pPr>
+        <w:tabs>
+          <w:tab w:val="num" w:pos="0"/>
+        </w:tabs>
         <w:ind w:left="5040" w:hanging="360"/>
       </w:pPr>
       <w:rPr>
-        <w:rFonts w:ascii="Symbol" w:hAnsi="Symbol" w:hint="default"/>
+        <w:rFonts w:ascii="Symbol" w:hAnsi="Symbol" w:cs="Symbol" w:hint="default"/>
       </w:rPr>
     </w:lvl>
-    <w:lvl w:ilvl="7" w:tplc="04090003" w:tentative="1">
+    <w:lvl w:ilvl="7">
       <w:start w:val="1"/>
       <w:numFmt w:val="bullet"/>
       <w:lvlText w:val="o"/>
       <w:lvlJc w:val="left"/>
       <w:pPr>
+        <w:tabs>
+          <w:tab w:val="num" w:pos="0"/>
+        </w:tabs>
         <w:ind w:left="5760" w:hanging="360"/>
       </w:pPr>
       <w:rPr>
         <w:rFonts w:ascii="Courier New" w:hAnsi="Courier New" w:cs="Courier New" w:hint="default"/>
       </w:rPr>
     </w:lvl>
-    <w:lvl w:ilvl="8" w:tplc="04090005" w:tentative="1">
+    <w:lvl w:ilvl="8">
       <w:start w:val="1"/>
       <w:numFmt w:val="bullet"/>
       <w:lvlText w:val=""/>
       <w:lvlJc w:val="left"/>
       <w:pPr>
+        <w:tabs>
+          <w:tab w:val="num" w:pos="0"/>
+        </w:tabs>
         <w:ind w:left="6480" w:hanging="360"/>
       </w:pPr>
       <w:rPr>
-        <w:rFonts w:ascii="Wingdings" w:hAnsi="Wingdings" w:hint="default"/>
+        <w:rFonts w:ascii="Wingdings" w:hAnsi="Wingdings" w:cs="Wingdings" w:hint="default"/>
       </w:rPr>
+    </w:lvl>
+  </w:abstractNum>
+  <w:abstractNum w:abstractNumId="2">
+    <w:lvl w:ilvl="0">
+      <w:start w:val="1"/>
+      <w:numFmt w:val="none"/>
+      <w:suff w:val="nothing"/>
+      <w:lvlText w:val=""/>
+      <w:lvlJc w:val="left"/>
+      <w:pPr>
+        <w:tabs>
+          <w:tab w:val="num" w:pos="0"/>
+        </w:tabs>
+        <w:ind w:left="0" w:hanging="0"/>
+      </w:pPr>
+    </w:lvl>
+    <w:lvl w:ilvl="1">
+      <w:start w:val="1"/>
+      <w:numFmt w:val="none"/>
+      <w:suff w:val="nothing"/>
+      <w:lvlText w:val=""/>
+      <w:lvlJc w:val="left"/>
+      <w:pPr>
+        <w:tabs>
+          <w:tab w:val="num" w:pos="0"/>
+        </w:tabs>
+        <w:ind w:left="0" w:hanging="0"/>
+      </w:pPr>
+    </w:lvl>
+    <w:lvl w:ilvl="2">
+      <w:start w:val="1"/>
+      <w:numFmt w:val="none"/>
+      <w:suff w:val="nothing"/>
+      <w:lvlText w:val=""/>
+      <w:lvlJc w:val="left"/>
+      <w:pPr>
+        <w:tabs>
+          <w:tab w:val="num" w:pos="0"/>
+        </w:tabs>
+        <w:ind w:left="0" w:hanging="0"/>
+      </w:pPr>
+    </w:lvl>
+    <w:lvl w:ilvl="3">
+      <w:start w:val="1"/>
+      <w:numFmt w:val="none"/>
+      <w:suff w:val="nothing"/>
+      <w:lvlText w:val=""/>
+      <w:lvlJc w:val="left"/>
+      <w:pPr>
+        <w:tabs>
+          <w:tab w:val="num" w:pos="0"/>
+        </w:tabs>
+        <w:ind w:left="0" w:hanging="0"/>
+      </w:pPr>
+    </w:lvl>
+    <w:lvl w:ilvl="4">
+      <w:start w:val="1"/>
+      <w:numFmt w:val="none"/>
+      <w:suff w:val="nothing"/>
+      <w:lvlText w:val=""/>
+      <w:lvlJc w:val="left"/>
+      <w:pPr>
+        <w:tabs>
+          <w:tab w:val="num" w:pos="0"/>
+        </w:tabs>
+        <w:ind w:left="0" w:hanging="0"/>
+      </w:pPr>
+    </w:lvl>
+    <w:lvl w:ilvl="5">
+      <w:start w:val="1"/>
+      <w:numFmt w:val="none"/>
+      <w:suff w:val="nothing"/>
+      <w:lvlText w:val=""/>
+      <w:lvlJc w:val="left"/>
+      <w:pPr>
+        <w:tabs>
+          <w:tab w:val="num" w:pos="0"/>
+        </w:tabs>
+        <w:ind w:left="0" w:hanging="0"/>
+      </w:pPr>
+    </w:lvl>
+    <w:lvl w:ilvl="6">
+      <w:start w:val="1"/>
+      <w:numFmt w:val="none"/>
+      <w:suff w:val="nothing"/>
+      <w:lvlText w:val=""/>
+      <w:lvlJc w:val="left"/>
+      <w:pPr>
+        <w:tabs>
+          <w:tab w:val="num" w:pos="0"/>
+        </w:tabs>
+        <w:ind w:left="0" w:hanging="0"/>
+      </w:pPr>
+    </w:lvl>
+    <w:lvl w:ilvl="7">
+      <w:start w:val="1"/>
+      <w:numFmt w:val="none"/>
+      <w:suff w:val="nothing"/>
+      <w:lvlText w:val=""/>
+      <w:lvlJc w:val="left"/>
+      <w:pPr>
+        <w:tabs>
+          <w:tab w:val="num" w:pos="0"/>
+        </w:tabs>
+        <w:ind w:left="0" w:hanging="0"/>
+      </w:pPr>
+    </w:lvl>
+    <w:lvl w:ilvl="8">
+      <w:start w:val="1"/>
+      <w:numFmt w:val="none"/>
+      <w:suff w:val="nothing"/>
+      <w:lvlText w:val=""/>
+      <w:lvlJc w:val="left"/>
+      <w:pPr>
+        <w:tabs>
+          <w:tab w:val="num" w:pos="0"/>
+        </w:tabs>
+        <w:ind w:left="0" w:hanging="0"/>
+      </w:pPr>
     </w:lvl>
   </w:abstractNum>
   <w:num w:numId="1">
-    <w:abstractNumId w:val="0"/>
+    <w:abstractNumId w:val="1"/>
+  </w:num>
+  <w:num w:numId="2">
+    <w:abstractNumId w:val="2"/>
   </w:num>
 </w:numbering>
 </file>
 
 <file path=word/styles.xml><?xml version="1.0" encoding="utf-8"?>
-<w:styles xmlns:mc="http://schemas.openxmlformats.org/markup-compatibility/2006" xmlns:r="http://schemas.openxmlformats.org/officeDocument/2006/relationships" xmlns:w="http://schemas.openxmlformats.org/wordprocessingml/2006/main" xmlns:w14="http://schemas.microsoft.com/office/word/2010/wordml" xmlns:w15="http://schemas.microsoft.com/office/word/2012/wordml" xmlns:w16cid="http://schemas.microsoft.com/office/word/2016/wordml/cid" xmlns:w16se="http://schemas.microsoft.com/office/word/2015/wordml/symex" mc:Ignorable="w14 w15 w16se w16cid">
+<w:styles xmlns:w="http://schemas.openxmlformats.org/wordprocessingml/2006/main" xmlns:w14="http://schemas.microsoft.com/office/word/2010/wordml" xmlns:mc="http://schemas.openxmlformats.org/markup-compatibility/2006" mc:Ignorable="w14">
   <w:docDefaults>
     <w:rPrDefault>
       <w:rPr>
-        <w:rFonts w:asciiTheme="minorHAnsi" w:eastAsiaTheme="minorHAnsi" w:hAnsiTheme="minorHAnsi" w:cstheme="minorBidi"/>
+        <w:rFonts w:ascii="Calibri" w:hAnsi="Calibri" w:eastAsia="Calibri" w:cs="" w:asciiTheme="minorHAnsi" w:cstheme="minorBidi" w:eastAsiaTheme="minorHAnsi" w:hAnsiTheme="minorHAnsi"/>
         <w:sz w:val="24"/>
         <w:szCs w:val="24"/>
         <w:lang w:val="en-GB" w:eastAsia="en-US" w:bidi="ar-SA"/>
       </w:rPr>
     </w:rPrDefault>
-    <w:pPrDefault/>
+    <w:pPrDefault>
+      <w:pPr>
+        <w:suppressAutoHyphens w:val="true"/>
+      </w:pPr>
+    </w:pPrDefault>
   </w:docDefaults>
   <w:latentStyles w:defLockedState="0" w:defUIPriority="99" w:defSemiHidden="0" w:defUnhideWhenUsed="0" w:defQFormat="0" w:count="375">
     <w:lsdException w:name="Normal" w:uiPriority="0" w:qFormat="1"/>
     <w:lsdException w:name="heading 1" w:uiPriority="9" w:qFormat="1"/>
-    <w:lsdException w:name="heading 2" w:semiHidden="1" w:uiPriority="9" w:unhideWhenUsed="1" w:qFormat="1"/>
-    <w:lsdException w:name="heading 3" w:semiHidden="1" w:uiPriority="9" w:unhideWhenUsed="1" w:qFormat="1"/>
-    <w:lsdException w:name="heading 4" w:semiHidden="1" w:uiPriority="9" w:unhideWhenUsed="1" w:qFormat="1"/>
-    <w:lsdException w:name="heading 5" w:semiHidden="1" w:uiPriority="9" w:unhideWhenUsed="1" w:qFormat="1"/>
-    <w:lsdException w:name="heading 6" w:semiHidden="1" w:uiPriority="9" w:unhideWhenUsed="1" w:qFormat="1"/>
-    <w:lsdException w:name="heading 7" w:semiHidden="1" w:uiPriority="9" w:unhideWhenUsed="1" w:qFormat="1"/>
-    <w:lsdException w:name="heading 8" w:semiHidden="1" w:uiPriority="9" w:unhideWhenUsed="1" w:qFormat="1"/>
-    <w:lsdException w:name="heading 9" w:semiHidden="1" w:uiPriority="9" w:unhideWhenUsed="1" w:qFormat="1"/>
+    <w:lsdException w:name="heading 2" w:uiPriority="9" w:semiHidden="1" w:unhideWhenUsed="1" w:qFormat="1"/>
+    <w:lsdException w:name="heading 3" w:uiPriority="9" w:semiHidden="1" w:unhideWhenUsed="1" w:qFormat="1"/>
+    <w:lsdException w:name="heading 4" w:uiPriority="9" w:semiHidden="1" w:unhideWhenUsed="1" w:qFormat="1"/>
+    <w:lsdException w:name="heading 5" w:uiPriority="9" w:semiHidden="1" w:unhideWhenUsed="1" w:qFormat="1"/>
+    <w:lsdException w:name="heading 6" w:uiPriority="9" w:semiHidden="1" w:unhideWhenUsed="1" w:qFormat="1"/>
+    <w:lsdException w:name="heading 7" w:uiPriority="9" w:semiHidden="1" w:unhideWhenUsed="1" w:qFormat="1"/>
+    <w:lsdException w:name="heading 8" w:uiPriority="9" w:semiHidden="1" w:unhideWhenUsed="1" w:qFormat="1"/>
+    <w:lsdException w:name="heading 9" w:uiPriority="9" w:semiHidden="1" w:unhideWhenUsed="1" w:qFormat="1"/>
     <w:lsdException w:name="index 1" w:semiHidden="1" w:unhideWhenUsed="1"/>
     <w:lsdException w:name="index 2" w:semiHidden="1" w:unhideWhenUsed="1"/>
     <w:lsdException w:name="index 3" w:semiHidden="1" w:unhideWhenUsed="1"/>
@@ -442,22 +691,22 @@
     <w:lsdException w:name="index 7" w:semiHidden="1" w:unhideWhenUsed="1"/>
     <w:lsdException w:name="index 8" w:semiHidden="1" w:unhideWhenUsed="1"/>
     <w:lsdException w:name="index 9" w:semiHidden="1" w:unhideWhenUsed="1"/>
-    <w:lsdException w:name="toc 1" w:semiHidden="1" w:uiPriority="39" w:unhideWhenUsed="1"/>
-    <w:lsdException w:name="toc 2" w:semiHidden="1" w:uiPriority="39" w:unhideWhenUsed="1"/>
-    <w:lsdException w:name="toc 3" w:semiHidden="1" w:uiPriority="39" w:unhideWhenUsed="1"/>
-    <w:lsdException w:name="toc 4" w:semiHidden="1" w:uiPriority="39" w:unhideWhenUsed="1"/>
-    <w:lsdException w:name="toc 5" w:semiHidden="1" w:uiPriority="39" w:unhideWhenUsed="1"/>
-    <w:lsdException w:name="toc 6" w:semiHidden="1" w:uiPriority="39" w:unhideWhenUsed="1"/>
-    <w:lsdException w:name="toc 7" w:semiHidden="1" w:uiPriority="39" w:unhideWhenUsed="1"/>
-    <w:lsdException w:name="toc 8" w:semiHidden="1" w:uiPriority="39" w:unhideWhenUsed="1"/>
-    <w:lsdException w:name="toc 9" w:semiHidden="1" w:uiPriority="39" w:unhideWhenUsed="1"/>
+    <w:lsdException w:name="toc 1" w:uiPriority="39" w:semiHidden="1" w:unhideWhenUsed="1"/>
+    <w:lsdException w:name="toc 2" w:uiPriority="39" w:semiHidden="1" w:unhideWhenUsed="1"/>
+    <w:lsdException w:name="toc 3" w:uiPriority="39" w:semiHidden="1" w:unhideWhenUsed="1"/>
+    <w:lsdException w:name="toc 4" w:uiPriority="39" w:semiHidden="1" w:unhideWhenUsed="1"/>
+    <w:lsdException w:name="toc 5" w:uiPriority="39" w:semiHidden="1" w:unhideWhenUsed="1"/>
+    <w:lsdException w:name="toc 6" w:uiPriority="39" w:semiHidden="1" w:unhideWhenUsed="1"/>
+    <w:lsdException w:name="toc 7" w:uiPriority="39" w:semiHidden="1" w:unhideWhenUsed="1"/>
+    <w:lsdException w:name="toc 8" w:uiPriority="39" w:semiHidden="1" w:unhideWhenUsed="1"/>
+    <w:lsdException w:name="toc 9" w:uiPriority="39" w:semiHidden="1" w:unhideWhenUsed="1"/>
     <w:lsdException w:name="Normal Indent" w:semiHidden="1" w:unhideWhenUsed="1"/>
     <w:lsdException w:name="footnote text" w:semiHidden="1" w:unhideWhenUsed="1"/>
     <w:lsdException w:name="annotation text" w:semiHidden="1" w:unhideWhenUsed="1"/>
     <w:lsdException w:name="header" w:semiHidden="1" w:unhideWhenUsed="1"/>
     <w:lsdException w:name="footer" w:semiHidden="1" w:unhideWhenUsed="1"/>
     <w:lsdException w:name="index heading" w:semiHidden="1" w:unhideWhenUsed="1"/>
-    <w:lsdException w:name="caption" w:semiHidden="1" w:uiPriority="35" w:unhideWhenUsed="1" w:qFormat="1"/>
+    <w:lsdException w:name="caption" w:uiPriority="35" w:semiHidden="1" w:unhideWhenUsed="1" w:qFormat="1"/>
     <w:lsdException w:name="table of figures" w:semiHidden="1" w:unhideWhenUsed="1"/>
     <w:lsdException w:name="envelope address" w:semiHidden="1" w:unhideWhenUsed="1"/>
     <w:lsdException w:name="envelope return" w:semiHidden="1" w:unhideWhenUsed="1"/>
@@ -488,7 +737,7 @@
     <w:lsdException w:name="Title" w:uiPriority="10" w:qFormat="1"/>
     <w:lsdException w:name="Closing" w:semiHidden="1" w:unhideWhenUsed="1"/>
     <w:lsdException w:name="Signature" w:semiHidden="1" w:unhideWhenUsed="1"/>
-    <w:lsdException w:name="Default Paragraph Font" w:semiHidden="1" w:uiPriority="1" w:unhideWhenUsed="1"/>
+    <w:lsdException w:name="Default Paragraph Font" w:uiPriority="1" w:semiHidden="1" w:unhideWhenUsed="1"/>
     <w:lsdException w:name="Body Text" w:semiHidden="1" w:unhideWhenUsed="1"/>
     <w:lsdException w:name="Body Text Indent" w:semiHidden="1" w:unhideWhenUsed="1"/>
     <w:lsdException w:name="List Continue" w:semiHidden="1" w:unhideWhenUsed="1"/>
@@ -688,8 +937,8 @@
     <w:lsdException w:name="Subtle Reference" w:uiPriority="31" w:qFormat="1"/>
     <w:lsdException w:name="Intense Reference" w:uiPriority="32" w:qFormat="1"/>
     <w:lsdException w:name="Book Title" w:uiPriority="33" w:qFormat="1"/>
-    <w:lsdException w:name="Bibliography" w:semiHidden="1" w:uiPriority="37" w:unhideWhenUsed="1"/>
-    <w:lsdException w:name="TOC Heading" w:semiHidden="1" w:uiPriority="39" w:unhideWhenUsed="1" w:qFormat="1"/>
+    <w:lsdException w:name="Bibliography" w:uiPriority="37" w:semiHidden="1" w:unhideWhenUsed="1"/>
+    <w:lsdException w:name="TOC Heading" w:uiPriority="39" w:semiHidden="1" w:unhideWhenUsed="1" w:qFormat="1"/>
     <w:lsdException w:name="Plain Table 1" w:uiPriority="41"/>
     <w:lsdException w:name="Plain Table 2" w:uiPriority="42"/>
     <w:lsdException w:name="Plain Table 3" w:uiPriority="43"/>
@@ -799,15 +1048,133 @@
     <w:lsdException w:name="Hashtag" w:semiHidden="1" w:unhideWhenUsed="1"/>
     <w:lsdException w:name="Unresolved Mention" w:semiHidden="1" w:unhideWhenUsed="1"/>
   </w:latentStyles>
-  <w:style w:type="paragraph" w:default="1" w:styleId="Normal">
+  <w:style w:type="paragraph" w:styleId="Normal" w:default="1">
     <w:name w:val="Normal"/>
     <w:qFormat/>
+    <w:pPr>
+      <w:widowControl/>
+      <w:bidi w:val="0"/>
+      <w:spacing w:before="0" w:after="0"/>
+      <w:jc w:val="left"/>
+    </w:pPr>
+    <w:rPr>
+      <w:rFonts w:ascii="Calibri" w:hAnsi="Calibri" w:eastAsia="Calibri" w:cs="" w:asciiTheme="minorHAnsi" w:cstheme="minorBidi" w:eastAsiaTheme="minorHAnsi" w:hAnsiTheme="minorHAnsi"/>
+      <w:color w:val="auto"/>
+      <w:kern w:val="0"/>
+      <w:sz w:val="24"/>
+      <w:szCs w:val="24"/>
+      <w:lang w:val="en-GB" w:eastAsia="en-US" w:bidi="ar-SA"/>
+    </w:rPr>
   </w:style>
-  <w:style w:type="character" w:default="1" w:styleId="DefaultParagraphFont">
+  <w:style w:type="character" w:styleId="DefaultParagraphFont" w:default="1">
     <w:name w:val="Default Paragraph Font"/>
     <w:uiPriority w:val="1"/>
     <w:semiHidden/>
     <w:unhideWhenUsed/>
+    <w:qFormat/>
+    <w:rPr/>
+  </w:style>
+  <w:style w:type="character" w:styleId="InternetLink">
+    <w:name w:val="Hyperlink"/>
+    <w:basedOn w:val="DefaultParagraphFont"/>
+    <w:uiPriority w:val="99"/>
+    <w:unhideWhenUsed/>
+    <w:rsid w:val="00ee04ee"/>
+    <w:rPr>
+      <w:color w:val="0563C1" w:themeColor="hyperlink"/>
+      <w:u w:val="single"/>
+    </w:rPr>
+  </w:style>
+  <w:style w:type="character" w:styleId="UnresolvedMention">
+    <w:name w:val="Unresolved Mention"/>
+    <w:basedOn w:val="DefaultParagraphFont"/>
+    <w:uiPriority w:val="99"/>
+    <w:semiHidden/>
+    <w:unhideWhenUsed/>
+    <w:qFormat/>
+    <w:rsid w:val="00ee04ee"/>
+    <w:rPr>
+      <w:color w:val="605E5C"/>
+      <w:shd w:fill="E1DFDD" w:val="clear"/>
+    </w:rPr>
+  </w:style>
+  <w:style w:type="paragraph" w:styleId="Heading">
+    <w:name w:val="Heading"/>
+    <w:basedOn w:val="Normal"/>
+    <w:next w:val="TextBody"/>
+    <w:qFormat/>
+    <w:pPr>
+      <w:keepNext w:val="true"/>
+      <w:spacing w:before="240" w:after="120"/>
+    </w:pPr>
+    <w:rPr>
+      <w:rFonts w:ascii="Liberation Sans" w:hAnsi="Liberation Sans" w:eastAsia="Noto Sans CJK SC" w:cs="Lohit Devanagari"/>
+      <w:sz w:val="28"/>
+      <w:szCs w:val="28"/>
+    </w:rPr>
+  </w:style>
+  <w:style w:type="paragraph" w:styleId="TextBody">
+    <w:name w:val="Body Text"/>
+    <w:basedOn w:val="Normal"/>
+    <w:pPr>
+      <w:spacing w:lineRule="auto" w:line="276" w:before="0" w:after="140"/>
+    </w:pPr>
+    <w:rPr/>
+  </w:style>
+  <w:style w:type="paragraph" w:styleId="List">
+    <w:name w:val="List"/>
+    <w:basedOn w:val="TextBody"/>
+    <w:pPr/>
+    <w:rPr>
+      <w:rFonts w:cs="Lohit Devanagari"/>
+    </w:rPr>
+  </w:style>
+  <w:style w:type="paragraph" w:styleId="Caption">
+    <w:name w:val="Caption"/>
+    <w:basedOn w:val="Normal"/>
+    <w:qFormat/>
+    <w:pPr>
+      <w:suppressLineNumbers/>
+      <w:spacing w:before="120" w:after="120"/>
+    </w:pPr>
+    <w:rPr>
+      <w:rFonts w:cs="Lohit Devanagari"/>
+      <w:i/>
+      <w:iCs/>
+      <w:sz w:val="24"/>
+      <w:szCs w:val="24"/>
+    </w:rPr>
+  </w:style>
+  <w:style w:type="paragraph" w:styleId="Index">
+    <w:name w:val="Index"/>
+    <w:basedOn w:val="Normal"/>
+    <w:qFormat/>
+    <w:pPr>
+      <w:suppressLineNumbers/>
+    </w:pPr>
+    <w:rPr>
+      <w:rFonts w:cs="Lohit Devanagari"/>
+    </w:rPr>
+  </w:style>
+  <w:style w:type="paragraph" w:styleId="ListParagraph">
+    <w:name w:val="List Paragraph"/>
+    <w:basedOn w:val="Normal"/>
+    <w:uiPriority w:val="34"/>
+    <w:qFormat/>
+    <w:rsid w:val="00ee04ee"/>
+    <w:pPr>
+      <w:spacing w:before="0" w:after="0"/>
+      <w:ind w:left="720" w:hanging="0"/>
+      <w:contextualSpacing/>
+    </w:pPr>
+    <w:rPr/>
+  </w:style>
+  <w:style w:type="numbering" w:styleId="NoList" w:default="1">
+    <w:name w:val="No List"/>
+    <w:uiPriority w:val="99"/>
+    <w:semiHidden/>
+    <w:unhideWhenUsed/>
+    <w:qFormat/>
   </w:style>
   <w:style w:type="table" w:default="1" w:styleId="TableNormal">
     <w:name w:val="Normal Table"/>
@@ -823,46 +1190,6 @@
         <w:right w:w="108" w:type="dxa"/>
       </w:tblCellMar>
     </w:tblPr>
-  </w:style>
-  <w:style w:type="numbering" w:default="1" w:styleId="NoList">
-    <w:name w:val="No List"/>
-    <w:uiPriority w:val="99"/>
-    <w:semiHidden/>
-    <w:unhideWhenUsed/>
-  </w:style>
-  <w:style w:type="paragraph" w:styleId="ListParagraph">
-    <w:name w:val="List Paragraph"/>
-    <w:basedOn w:val="Normal"/>
-    <w:uiPriority w:val="34"/>
-    <w:qFormat/>
-    <w:rsid w:val="00EE04EE"/>
-    <w:pPr>
-      <w:ind w:left="720"/>
-      <w:contextualSpacing/>
-    </w:pPr>
-  </w:style>
-  <w:style w:type="character" w:styleId="Hyperlink">
-    <w:name w:val="Hyperlink"/>
-    <w:basedOn w:val="DefaultParagraphFont"/>
-    <w:uiPriority w:val="99"/>
-    <w:unhideWhenUsed/>
-    <w:rsid w:val="00EE04EE"/>
-    <w:rPr>
-      <w:color w:val="0563C1" w:themeColor="hyperlink"/>
-      <w:u w:val="single"/>
-    </w:rPr>
-  </w:style>
-  <w:style w:type="character" w:styleId="UnresolvedMention">
-    <w:name w:val="Unresolved Mention"/>
-    <w:basedOn w:val="DefaultParagraphFont"/>
-    <w:uiPriority w:val="99"/>
-    <w:semiHidden/>
-    <w:unhideWhenUsed/>
-    <w:rsid w:val="00EE04EE"/>
-    <w:rPr>
-      <w:color w:val="605E5C"/>
-      <w:shd w:val="clear" w:color="auto" w:fill="E1DFDD"/>
-    </w:rPr>
   </w:style>
 </w:styles>
 </file>

</xml_diff>